<commit_message>
update of practice 6
</commit_message>
<xml_diff>
--- a/practice/课程实践作业六.docx
+++ b/practice/课程实践作业六.docx
@@ -26,20 +26,7 @@
           <w:sz w:val="36"/>
           <w:szCs w:val="36"/>
         </w:rPr>
-        <w:t>课程实践</w:t>
-      </w:r>
-      <w:bookmarkStart w:id="0" w:name="_GoBack"/>
-      <w:bookmarkEnd w:id="0"/>
-      <w:r>
-        <w:rPr>
-          <w:rFonts w:ascii="Verdana" w:eastAsia="宋体" w:hAnsi="Verdana" w:cs="宋体" w:hint="eastAsia"/>
-          <w:b/>
-          <w:color w:val="333333"/>
-          <w:kern w:val="0"/>
-          <w:sz w:val="36"/>
-          <w:szCs w:val="36"/>
-        </w:rPr>
-        <w:t>作业</w:t>
+        <w:t>课程实践作业</w:t>
       </w:r>
       <w:r>
         <w:rPr>
@@ -342,6 +329,51 @@
           <w:szCs w:val="24"/>
         </w:rPr>
         <w:t>完成作业</w:t>
+      </w:r>
+      <w:r>
+        <w:rPr>
+          <w:rFonts w:ascii="宋体" w:eastAsia="宋体" w:hAnsi="宋体" w:cs="宋体" w:hint="eastAsia"/>
+          <w:color w:val="333333"/>
+          <w:kern w:val="0"/>
+          <w:sz w:val="24"/>
+          <w:szCs w:val="24"/>
+        </w:rPr>
+        <w:t>；</w:t>
+      </w:r>
+    </w:p>
+    <w:p>
+      <w:pPr>
+        <w:pStyle w:val="a8"/>
+        <w:widowControl/>
+        <w:numPr>
+          <w:ilvl w:val="0"/>
+          <w:numId w:val="2"/>
+        </w:numPr>
+        <w:spacing w:before="150" w:after="150"/>
+        <w:ind w:firstLineChars="0"/>
+        <w:jc w:val="left"/>
+      </w:pPr>
+      <w:r>
+        <w:rPr>
+          <w:rFonts w:ascii="宋体" w:eastAsia="宋体" w:hAnsi="宋体" w:cs="宋体" w:hint="eastAsia"/>
+          <w:color w:val="333333"/>
+          <w:kern w:val="0"/>
+          <w:sz w:val="24"/>
+          <w:szCs w:val="24"/>
+        </w:rPr>
+        <w:t>鼓励：建立GIUHUB 小组，协同</w:t>
+      </w:r>
+      <w:bookmarkStart w:id="0" w:name="_GoBack"/>
+      <w:bookmarkEnd w:id="0"/>
+      <w:r>
+        <w:rPr>
+          <w:rFonts w:ascii="宋体" w:eastAsia="宋体" w:hAnsi="宋体" w:cs="宋体" w:hint="eastAsia"/>
+          <w:color w:val="333333"/>
+          <w:kern w:val="0"/>
+          <w:sz w:val="24"/>
+          <w:szCs w:val="24"/>
+        </w:rPr>
+        <w:t>完成较大型的程序设计任务</w:t>
       </w:r>
       <w:r>
         <w:rPr>

</xml_diff>